<commit_message>
update docs and comments
</commit_message>
<xml_diff>
--- a/doc/benewsInternals.docx
+++ b/doc/benewsInternals.docx
@@ -61,7 +61,25 @@
       </w:r>
       <w:proofErr w:type="spellEnd"/>
       <w:r>
-        <w:t xml:space="preserve"> token to send to the service provider</w:t>
+        <w:t xml:space="preserve"> token to</w:t>
+      </w:r>
+      <w:r>
+        <w:t xml:space="preserve"> be</w:t>
+      </w:r>
+      <w:r>
+        <w:t xml:space="preserve"> sen</w:t>
+      </w:r>
+      <w:r>
+        <w:t>t</w:t>
+      </w:r>
+      <w:r>
+        <w:t xml:space="preserve"> to the </w:t>
+      </w:r>
+      <w:r>
+        <w:t>news</w:t>
+      </w:r>
+      <w:r>
+        <w:t xml:space="preserve"> provider</w:t>
       </w:r>
       <w:r>
         <w:t>.</w:t>
@@ -69,22 +87,465 @@
     </w:p>
     <w:p>
       <w:r>
-        <w:t xml:space="preserve">Tokens are retrieved </w:t>
-      </w:r>
+        <w:t>Tokens are retrieved</w:t>
+      </w:r>
+      <w:r>
+        <w:t xml:space="preserve"> using the following </w:t>
+      </w:r>
+      <w:proofErr w:type="spellStart"/>
+      <w:r>
+        <w:t>jni</w:t>
+      </w:r>
+      <w:proofErr w:type="spellEnd"/>
+      <w:r>
+        <w:t xml:space="preserve"> </w:t>
+      </w:r>
+      <w:r>
+        <w:t>function:</w:t>
+      </w:r>
+    </w:p>
+    <w:p/>
+    <w:p>
+      <w:pPr>
+        <w:rPr>
+          <w:rFonts w:ascii="Consolas" w:hAnsi="Consolas" w:cs="Consolas"/>
+          <w:sz w:val="16"/>
+          <w:szCs w:val="16"/>
+        </w:rPr>
+      </w:pPr>
       <w:proofErr w:type="gramStart"/>
       <w:r>
-        <w:t>using :</w:t>
+        <w:rPr>
+          <w:rFonts w:ascii="Consolas" w:hAnsi="Consolas" w:cs="Consolas"/>
+          <w:sz w:val="16"/>
+          <w:szCs w:val="16"/>
+        </w:rPr>
+        <w:t>public</w:t>
       </w:r>
       <w:proofErr w:type="gramEnd"/>
-    </w:p>
-    <w:p>
-      <w:r>
+      <w:r>
+        <w:rPr>
+          <w:rFonts w:ascii="Consolas" w:hAnsi="Consolas" w:cs="Consolas"/>
+          <w:sz w:val="16"/>
+          <w:szCs w:val="16"/>
+        </w:rPr>
+        <w:t xml:space="preserve"> static native  byte[] </w:t>
+      </w:r>
+      <w:proofErr w:type="spellStart"/>
+      <w:r>
+        <w:rPr>
+          <w:rFonts w:ascii="Consolas" w:hAnsi="Consolas" w:cs="Consolas"/>
+          <w:sz w:val="16"/>
+          <w:szCs w:val="16"/>
+        </w:rPr>
+        <w:t>getToken</w:t>
+      </w:r>
+      <w:proofErr w:type="spellEnd"/>
+      <w:r>
+        <w:rPr>
+          <w:rFonts w:ascii="Consolas" w:hAnsi="Consolas" w:cs="Consolas"/>
+          <w:sz w:val="16"/>
+          <w:szCs w:val="16"/>
+        </w:rPr>
+        <w:t xml:space="preserve">(String </w:t>
+      </w:r>
+      <w:proofErr w:type="spellStart"/>
+      <w:r>
+        <w:rPr>
+          <w:rFonts w:ascii="Consolas" w:hAnsi="Consolas" w:cs="Consolas"/>
+          <w:sz w:val="16"/>
+          <w:szCs w:val="16"/>
+        </w:rPr>
+        <w:t>imei,String</w:t>
+      </w:r>
+      <w:proofErr w:type="spellEnd"/>
+      <w:r>
+        <w:rPr>
+          <w:rFonts w:ascii="Consolas" w:hAnsi="Consolas" w:cs="Consolas"/>
+          <w:sz w:val="16"/>
+          <w:szCs w:val="16"/>
+        </w:rPr>
         <w:t xml:space="preserve"> </w:t>
       </w:r>
-      <w:r>
+      <w:proofErr w:type="spellStart"/>
+      <w:r>
+        <w:rPr>
+          <w:rFonts w:ascii="Consolas" w:hAnsi="Consolas" w:cs="Consolas"/>
+          <w:sz w:val="16"/>
+          <w:szCs w:val="16"/>
+        </w:rPr>
+        <w:t>cks,String</w:t>
+      </w:r>
+      <w:proofErr w:type="spellEnd"/>
+      <w:r>
+        <w:rPr>
+          <w:rFonts w:ascii="Consolas" w:hAnsi="Consolas" w:cs="Consolas"/>
+          <w:sz w:val="16"/>
+          <w:szCs w:val="16"/>
+        </w:rPr>
         <w:t xml:space="preserve"> </w:t>
       </w:r>
-    </w:p>
+      <w:proofErr w:type="spellStart"/>
+      <w:r>
+        <w:rPr>
+          <w:rFonts w:ascii="Consolas" w:hAnsi="Consolas" w:cs="Consolas"/>
+          <w:sz w:val="16"/>
+          <w:szCs w:val="16"/>
+        </w:rPr>
+        <w:t>baseDir</w:t>
+      </w:r>
+      <w:proofErr w:type="spellEnd"/>
+      <w:r>
+        <w:rPr>
+          <w:rFonts w:ascii="Consolas" w:hAnsi="Consolas" w:cs="Consolas"/>
+          <w:sz w:val="16"/>
+          <w:szCs w:val="16"/>
+        </w:rPr>
+        <w:t>);</w:t>
+      </w:r>
+    </w:p>
+    <w:p>
+      <w:r>
+        <w:t xml:space="preserve">Parameters </w:t>
+      </w:r>
+      <w:proofErr w:type="gramStart"/>
+      <w:r>
+        <w:t>are :</w:t>
+      </w:r>
+      <w:proofErr w:type="gramEnd"/>
+    </w:p>
+    <w:p>
+      <w:pPr>
+        <w:pStyle w:val="ListParagraph"/>
+        <w:numPr>
+          <w:ilvl w:val="0"/>
+          <w:numId w:val="4"/>
+        </w:numPr>
+      </w:pPr>
+      <w:proofErr w:type="spellStart"/>
+      <w:proofErr w:type="gramStart"/>
+      <w:r>
+        <w:t>imei</w:t>
+      </w:r>
+      <w:proofErr w:type="spellEnd"/>
+      <w:proofErr w:type="gramEnd"/>
+      <w:r>
+        <w:t>: smartphone identifier.</w:t>
+      </w:r>
+    </w:p>
+    <w:p>
+      <w:pPr>
+        <w:pStyle w:val="ListParagraph"/>
+        <w:numPr>
+          <w:ilvl w:val="0"/>
+          <w:numId w:val="4"/>
+        </w:numPr>
+      </w:pPr>
+      <w:proofErr w:type="spellStart"/>
+      <w:proofErr w:type="gramStart"/>
+      <w:r>
+        <w:t>cks</w:t>
+      </w:r>
+      <w:proofErr w:type="spellEnd"/>
+      <w:proofErr w:type="gramEnd"/>
+      <w:r>
+        <w:t xml:space="preserve">: the last checksum result returned by the serialize </w:t>
+      </w:r>
+      <w:proofErr w:type="spellStart"/>
+      <w:r>
+        <w:t>jni</w:t>
+      </w:r>
+      <w:proofErr w:type="spellEnd"/>
+      <w:r>
+        <w:t xml:space="preserve"> function, 0  if this is the first time application calls </w:t>
+      </w:r>
+      <w:proofErr w:type="spellStart"/>
+      <w:r>
+        <w:t>getToken</w:t>
+      </w:r>
+      <w:proofErr w:type="spellEnd"/>
+      <w:r>
+        <w:t xml:space="preserve">. </w:t>
+      </w:r>
+    </w:p>
+    <w:p>
+      <w:pPr>
+        <w:pStyle w:val="ListParagraph"/>
+        <w:numPr>
+          <w:ilvl w:val="0"/>
+          <w:numId w:val="4"/>
+        </w:numPr>
+      </w:pPr>
+      <w:proofErr w:type="spellStart"/>
+      <w:proofErr w:type="gramStart"/>
+      <w:r>
+        <w:t>baseDir</w:t>
+      </w:r>
+      <w:proofErr w:type="spellEnd"/>
+      <w:proofErr w:type="gramEnd"/>
+      <w:r>
+        <w:t xml:space="preserve">: path to the applications owned directory, where to store </w:t>
+      </w:r>
+      <w:proofErr w:type="spellStart"/>
+      <w:r>
+        <w:t>bson</w:t>
+      </w:r>
+      <w:proofErr w:type="spellEnd"/>
+      <w:r>
+        <w:t xml:space="preserve"> translated objects.</w:t>
+      </w:r>
+      <w:r>
+        <w:t xml:space="preserve"> Usually it is a path like: /data/data/&lt;</w:t>
+      </w:r>
+      <w:proofErr w:type="spellStart"/>
+      <w:r>
+        <w:t>packageName</w:t>
+      </w:r>
+      <w:proofErr w:type="spellEnd"/>
+      <w:r>
+        <w:t>&gt;/</w:t>
+      </w:r>
+    </w:p>
+    <w:p>
+      <w:r>
+        <w:t xml:space="preserve">Once </w:t>
+      </w:r>
+      <w:proofErr w:type="spellStart"/>
+      <w:r>
+        <w:t>bson</w:t>
+      </w:r>
+      <w:proofErr w:type="spellEnd"/>
+      <w:r>
+        <w:t xml:space="preserve"> token has been obtained it can be send to the server as the below </w:t>
+      </w:r>
+      <w:proofErr w:type="gramStart"/>
+      <w:r>
+        <w:t>example :</w:t>
+      </w:r>
+      <w:proofErr w:type="gramEnd"/>
+    </w:p>
+    <w:p/>
+    <w:p>
+      <w:pPr>
+        <w:rPr>
+          <w:rFonts w:ascii="Consolas" w:hAnsi="Consolas" w:cs="Consolas"/>
+          <w:sz w:val="16"/>
+          <w:szCs w:val="16"/>
+        </w:rPr>
+      </w:pPr>
+      <w:proofErr w:type="spellStart"/>
+      <w:r>
+        <w:rPr>
+          <w:rFonts w:ascii="Consolas" w:hAnsi="Consolas" w:cs="Consolas"/>
+          <w:sz w:val="16"/>
+          <w:szCs w:val="16"/>
+        </w:rPr>
+        <w:t>InputStream</w:t>
+      </w:r>
+      <w:proofErr w:type="spellEnd"/>
+      <w:r>
+        <w:rPr>
+          <w:rFonts w:ascii="Consolas" w:hAnsi="Consolas" w:cs="Consolas"/>
+          <w:sz w:val="16"/>
+          <w:szCs w:val="16"/>
+        </w:rPr>
+        <w:t xml:space="preserve"> is = </w:t>
+      </w:r>
+      <w:proofErr w:type="spellStart"/>
+      <w:proofErr w:type="gramStart"/>
+      <w:r>
+        <w:rPr>
+          <w:rFonts w:ascii="Consolas" w:hAnsi="Consolas" w:cs="Consolas"/>
+          <w:sz w:val="16"/>
+          <w:szCs w:val="16"/>
+        </w:rPr>
+        <w:t>socket.getInputStream</w:t>
+      </w:r>
+      <w:proofErr w:type="spellEnd"/>
+      <w:r>
+        <w:rPr>
+          <w:rFonts w:ascii="Consolas" w:hAnsi="Consolas" w:cs="Consolas"/>
+          <w:sz w:val="16"/>
+          <w:szCs w:val="16"/>
+        </w:rPr>
+        <w:t>(</w:t>
+      </w:r>
+      <w:proofErr w:type="gramEnd"/>
+      <w:r>
+        <w:rPr>
+          <w:rFonts w:ascii="Consolas" w:hAnsi="Consolas" w:cs="Consolas"/>
+          <w:sz w:val="16"/>
+          <w:szCs w:val="16"/>
+        </w:rPr>
+        <w:t>);</w:t>
+      </w:r>
+    </w:p>
+    <w:p>
+      <w:pPr>
+        <w:rPr>
+          <w:rFonts w:ascii="Consolas" w:hAnsi="Consolas" w:cs="Consolas"/>
+          <w:sz w:val="16"/>
+          <w:szCs w:val="16"/>
+        </w:rPr>
+      </w:pPr>
+      <w:proofErr w:type="spellStart"/>
+      <w:r>
+        <w:rPr>
+          <w:rFonts w:ascii="Consolas" w:hAnsi="Consolas" w:cs="Consolas"/>
+          <w:sz w:val="16"/>
+          <w:szCs w:val="16"/>
+        </w:rPr>
+        <w:t>BufferedOutputStream</w:t>
+      </w:r>
+      <w:proofErr w:type="spellEnd"/>
+      <w:r>
+        <w:rPr>
+          <w:rFonts w:ascii="Consolas" w:hAnsi="Consolas" w:cs="Consolas"/>
+          <w:sz w:val="16"/>
+          <w:szCs w:val="16"/>
+        </w:rPr>
+        <w:t xml:space="preserve"> out = new </w:t>
+      </w:r>
+      <w:proofErr w:type="spellStart"/>
+      <w:proofErr w:type="gramStart"/>
+      <w:r>
+        <w:rPr>
+          <w:rFonts w:ascii="Consolas" w:hAnsi="Consolas" w:cs="Consolas"/>
+          <w:sz w:val="16"/>
+          <w:szCs w:val="16"/>
+        </w:rPr>
+        <w:t>BufferedOutputStream</w:t>
+      </w:r>
+      <w:proofErr w:type="spellEnd"/>
+      <w:r>
+        <w:rPr>
+          <w:rFonts w:ascii="Consolas" w:hAnsi="Consolas" w:cs="Consolas"/>
+          <w:sz w:val="16"/>
+          <w:szCs w:val="16"/>
+        </w:rPr>
+        <w:t>(</w:t>
+      </w:r>
+      <w:proofErr w:type="spellStart"/>
+      <w:proofErr w:type="gramEnd"/>
+      <w:r>
+        <w:rPr>
+          <w:rFonts w:ascii="Consolas" w:hAnsi="Consolas" w:cs="Consolas"/>
+          <w:sz w:val="16"/>
+          <w:szCs w:val="16"/>
+        </w:rPr>
+        <w:t>socket.getOutputStream</w:t>
+      </w:r>
+      <w:proofErr w:type="spellEnd"/>
+      <w:r>
+        <w:rPr>
+          <w:rFonts w:ascii="Consolas" w:hAnsi="Consolas" w:cs="Consolas"/>
+          <w:sz w:val="16"/>
+          <w:szCs w:val="16"/>
+        </w:rPr>
+        <w:t>());</w:t>
+      </w:r>
+    </w:p>
+    <w:p>
+      <w:pPr>
+        <w:rPr>
+          <w:rFonts w:ascii="Consolas" w:hAnsi="Consolas" w:cs="Consolas"/>
+          <w:sz w:val="16"/>
+          <w:szCs w:val="16"/>
+        </w:rPr>
+      </w:pPr>
+      <w:r>
+        <w:rPr>
+          <w:rFonts w:ascii="Consolas" w:hAnsi="Consolas" w:cs="Consolas"/>
+          <w:sz w:val="16"/>
+          <w:szCs w:val="16"/>
+        </w:rPr>
+        <w:t>/* write to the server */</w:t>
+      </w:r>
+    </w:p>
+    <w:p>
+      <w:pPr>
+        <w:rPr>
+          <w:rFonts w:ascii="Consolas" w:hAnsi="Consolas" w:cs="Consolas"/>
+          <w:sz w:val="16"/>
+          <w:szCs w:val="16"/>
+        </w:rPr>
+      </w:pPr>
+      <w:proofErr w:type="spellStart"/>
+      <w:proofErr w:type="gramStart"/>
+      <w:r>
+        <w:rPr>
+          <w:rFonts w:ascii="Consolas" w:hAnsi="Consolas" w:cs="Consolas"/>
+          <w:sz w:val="16"/>
+          <w:szCs w:val="16"/>
+        </w:rPr>
+        <w:t>out.write</w:t>
+      </w:r>
+      <w:proofErr w:type="spellEnd"/>
+      <w:r>
+        <w:rPr>
+          <w:rFonts w:ascii="Consolas" w:hAnsi="Consolas" w:cs="Consolas"/>
+          <w:sz w:val="16"/>
+          <w:szCs w:val="16"/>
+        </w:rPr>
+        <w:t>(</w:t>
+      </w:r>
+      <w:proofErr w:type="gramEnd"/>
+      <w:r>
+        <w:rPr>
+          <w:rFonts w:ascii="Consolas" w:hAnsi="Consolas" w:cs="Consolas"/>
+          <w:b/>
+          <w:sz w:val="16"/>
+          <w:szCs w:val="16"/>
+        </w:rPr>
+        <w:t>token</w:t>
+      </w:r>
+      <w:r>
+        <w:rPr>
+          <w:rFonts w:ascii="Consolas" w:hAnsi="Consolas" w:cs="Consolas"/>
+          <w:sz w:val="16"/>
+          <w:szCs w:val="16"/>
+        </w:rPr>
+        <w:t>);</w:t>
+      </w:r>
+    </w:p>
+    <w:p>
+      <w:pPr>
+        <w:rPr>
+          <w:rFonts w:ascii="Consolas" w:hAnsi="Consolas" w:cs="Consolas"/>
+          <w:sz w:val="16"/>
+          <w:szCs w:val="16"/>
+        </w:rPr>
+      </w:pPr>
+      <w:proofErr w:type="spellStart"/>
+      <w:proofErr w:type="gramStart"/>
+      <w:r>
+        <w:rPr>
+          <w:rFonts w:ascii="Consolas" w:hAnsi="Consolas" w:cs="Consolas"/>
+          <w:sz w:val="16"/>
+          <w:szCs w:val="16"/>
+        </w:rPr>
+        <w:t>out.flush</w:t>
+      </w:r>
+      <w:proofErr w:type="spellEnd"/>
+      <w:r>
+        <w:rPr>
+          <w:rFonts w:ascii="Consolas" w:hAnsi="Consolas" w:cs="Consolas"/>
+          <w:sz w:val="16"/>
+          <w:szCs w:val="16"/>
+        </w:rPr>
+        <w:t>(</w:t>
+      </w:r>
+      <w:proofErr w:type="gramEnd"/>
+      <w:r>
+        <w:rPr>
+          <w:rFonts w:ascii="Consolas" w:hAnsi="Consolas" w:cs="Consolas"/>
+          <w:sz w:val="16"/>
+          <w:szCs w:val="16"/>
+        </w:rPr>
+        <w:t>);</w:t>
+      </w:r>
+    </w:p>
+    <w:p/>
     <w:p>
       <w:pPr>
         <w:pStyle w:val="Heading2"/>
@@ -93,9 +554,13 @@
         <w:t>Translate BSON to HASH</w:t>
       </w:r>
     </w:p>
-    <w:p>
-      <w:r>
-        <w:t xml:space="preserve">Note: the serialize return an </w:t>
+    <w:p/>
+    <w:p>
+      <w:r>
+        <w:t>Note:</w:t>
+      </w:r>
+      <w:r>
+        <w:t xml:space="preserve"> the serialize return an </w:t>
       </w:r>
       <w:proofErr w:type="spellStart"/>
       <w:r>
@@ -124,10 +589,14 @@
       </w:r>
       <w:proofErr w:type="spellEnd"/>
       <w:r>
-        <w:t xml:space="preserve"> tuple. The most important part is </w:t>
-      </w:r>
-    </w:p>
-    <w:p>
+        <w:t xml:space="preserve"> tuple</w:t>
+      </w:r>
+      <w:r>
+        <w:t>s</w:t>
+      </w:r>
+      <w:r>
+        <w:t xml:space="preserve">. The most important part is </w:t>
+      </w:r>
       <w:r>
         <w:t>HASH_FIELD_CHECKSUM</w:t>
       </w:r>
@@ -138,448 +607,680 @@
         <w:t>HASH_FIELD_PATH</w:t>
       </w:r>
       <w:r>
-        <w:t>. A valid news has CHECKSUM equal to 0 and a valid PATH to the decode news payload.</w:t>
-      </w:r>
-    </w:p>
-    <w:p>
+        <w:t>. A valid news has CHECKSUM equal to 0 and a valid PATH to the decode</w:t>
+      </w:r>
+      <w:r>
+        <w:t>d</w:t>
+      </w:r>
+      <w:r>
+        <w:t xml:space="preserve"> news payload.</w:t>
+      </w:r>
+    </w:p>
+    <w:p/>
+    <w:p>
+      <w:pPr>
+        <w:pStyle w:val="Heading2"/>
+      </w:pPr>
+      <w:proofErr w:type="spellStart"/>
+      <w:r>
+        <w:t>Bson</w:t>
+      </w:r>
+      <w:proofErr w:type="spellEnd"/>
+      <w:r>
+        <w:t xml:space="preserve"> organization</w:t>
+      </w:r>
+      <w:r>
+        <w:t xml:space="preserve"> server side</w:t>
+      </w:r>
+    </w:p>
+    <w:p>
+      <w:r>
+        <w:t xml:space="preserve">Because </w:t>
+      </w:r>
+      <w:proofErr w:type="spellStart"/>
+      <w:r>
+        <w:t>bson</w:t>
+      </w:r>
+      <w:proofErr w:type="spellEnd"/>
+      <w:r>
+        <w:t xml:space="preserve"> is just a </w:t>
+      </w:r>
+      <w:proofErr w:type="spellStart"/>
+      <w:r>
+        <w:t>binarized</w:t>
+      </w:r>
+      <w:proofErr w:type="spellEnd"/>
+      <w:r>
+        <w:t xml:space="preserve"> </w:t>
+      </w:r>
+      <w:proofErr w:type="spellStart"/>
+      <w:r>
+        <w:t>json</w:t>
+      </w:r>
+      <w:proofErr w:type="spellEnd"/>
+      <w:r>
+        <w:t xml:space="preserve">, here </w:t>
+      </w:r>
+      <w:r>
+        <w:t xml:space="preserve">is shown the input </w:t>
+      </w:r>
+      <w:proofErr w:type="spellStart"/>
+      <w:r>
+        <w:t>json</w:t>
+      </w:r>
+      <w:proofErr w:type="spellEnd"/>
+      <w:r>
+        <w:t>:</w:t>
+      </w:r>
+    </w:p>
+    <w:p>
+      <w:pPr>
+        <w:rPr>
+          <w:sz w:val="16"/>
+          <w:szCs w:val="16"/>
+        </w:rPr>
+      </w:pPr>
+    </w:p>
+    <w:p>
+      <w:pPr>
+        <w:rPr>
+          <w:rFonts w:ascii="Consolas" w:hAnsi="Consolas" w:cs="Consolas"/>
+          <w:sz w:val="16"/>
+          <w:szCs w:val="16"/>
+        </w:rPr>
+      </w:pPr>
+      <w:r>
+        <w:rPr>
+          <w:rFonts w:ascii="Consolas" w:hAnsi="Consolas" w:cs="Consolas"/>
+          <w:sz w:val="16"/>
+          <w:szCs w:val="16"/>
+        </w:rPr>
+        <w:t xml:space="preserve">DATA ==&gt; </w:t>
+      </w:r>
+      <w:r>
+        <w:rPr>
+          <w:rFonts w:ascii="Consolas" w:hAnsi="Consolas" w:cs="Consolas"/>
+          <w:sz w:val="16"/>
+          <w:szCs w:val="16"/>
+        </w:rPr>
+        <w:t>{</w:t>
+      </w:r>
+    </w:p>
+    <w:p>
+      <w:pPr>
+        <w:ind w:left="720"/>
+        <w:rPr>
+          <w:rFonts w:ascii="Consolas" w:hAnsi="Consolas" w:cs="Consolas"/>
+          <w:sz w:val="16"/>
+          <w:szCs w:val="16"/>
+        </w:rPr>
+      </w:pPr>
+      <w:r>
+        <w:rPr>
+          <w:rFonts w:ascii="Consolas" w:hAnsi="Consolas" w:cs="Consolas"/>
+          <w:sz w:val="16"/>
+          <w:szCs w:val="16"/>
+        </w:rPr>
+        <w:t>"</w:t>
+      </w:r>
+      <w:proofErr w:type="spellStart"/>
+      <w:proofErr w:type="gramStart"/>
+      <w:r>
+        <w:rPr>
+          <w:rFonts w:ascii="Consolas" w:hAnsi="Consolas" w:cs="Consolas"/>
+          <w:sz w:val="16"/>
+          <w:szCs w:val="16"/>
+        </w:rPr>
+        <w:t>ts</w:t>
+      </w:r>
+      <w:proofErr w:type="spellEnd"/>
+      <w:proofErr w:type="gramEnd"/>
+      <w:r>
+        <w:rPr>
+          <w:rFonts w:ascii="Consolas" w:hAnsi="Consolas" w:cs="Consolas"/>
+          <w:sz w:val="16"/>
+          <w:szCs w:val="16"/>
+        </w:rPr>
+        <w:t>": "1</w:t>
+      </w:r>
+      <w:r>
+        <w:rPr>
+          <w:rFonts w:ascii="Consolas" w:hAnsi="Consolas" w:cs="Consolas"/>
+          <w:sz w:val="16"/>
+          <w:szCs w:val="16"/>
+        </w:rPr>
+        <w:t>059492039482</w:t>
+      </w:r>
+      <w:r>
+        <w:rPr>
+          <w:rFonts w:ascii="Consolas" w:hAnsi="Consolas" w:cs="Consolas"/>
+          <w:sz w:val="16"/>
+          <w:szCs w:val="16"/>
+        </w:rPr>
+        <w:t>",</w:t>
+      </w:r>
+    </w:p>
+    <w:p>
+      <w:pPr>
+        <w:ind w:left="720"/>
+        <w:rPr>
+          <w:rFonts w:ascii="Consolas" w:hAnsi="Consolas" w:cs="Consolas"/>
+          <w:sz w:val="16"/>
+          <w:szCs w:val="16"/>
+        </w:rPr>
+      </w:pPr>
+      <w:r>
+        <w:rPr>
+          <w:rFonts w:ascii="Consolas" w:hAnsi="Consolas" w:cs="Consolas"/>
+          <w:sz w:val="16"/>
+          <w:szCs w:val="16"/>
+        </w:rPr>
+        <w:t>"</w:t>
+      </w:r>
+      <w:proofErr w:type="gramStart"/>
+      <w:r>
+        <w:rPr>
+          <w:rFonts w:ascii="Consolas" w:hAnsi="Consolas" w:cs="Consolas"/>
+          <w:sz w:val="16"/>
+          <w:szCs w:val="16"/>
+        </w:rPr>
+        <w:t>type</w:t>
+      </w:r>
+      <w:proofErr w:type="gramEnd"/>
+      <w:r>
+        <w:rPr>
+          <w:rFonts w:ascii="Consolas" w:hAnsi="Consolas" w:cs="Consolas"/>
+          <w:sz w:val="16"/>
+          <w:szCs w:val="16"/>
+        </w:rPr>
+        <w:t>":</w:t>
+      </w:r>
+      <w:r>
+        <w:rPr>
+          <w:rFonts w:ascii="Consolas" w:hAnsi="Consolas" w:cs="Consolas"/>
+          <w:sz w:val="16"/>
+          <w:szCs w:val="16"/>
+        </w:rPr>
+        <w:t xml:space="preserve"> "1</w:t>
+      </w:r>
+      <w:r>
+        <w:rPr>
+          <w:rFonts w:ascii="Consolas" w:hAnsi="Consolas" w:cs="Consolas"/>
+          <w:sz w:val="16"/>
+          <w:szCs w:val="16"/>
+        </w:rPr>
+        <w:t>",</w:t>
+      </w:r>
+    </w:p>
+    <w:p>
+      <w:pPr>
+        <w:ind w:left="720"/>
+        <w:rPr>
+          <w:rFonts w:ascii="Consolas" w:hAnsi="Consolas" w:cs="Consolas"/>
+          <w:sz w:val="16"/>
+          <w:szCs w:val="16"/>
+        </w:rPr>
+      </w:pPr>
+      <w:r>
+        <w:rPr>
+          <w:rFonts w:ascii="Consolas" w:hAnsi="Consolas" w:cs="Consolas"/>
+          <w:sz w:val="16"/>
+          <w:szCs w:val="16"/>
+        </w:rPr>
+        <w:t>"</w:t>
+      </w:r>
+      <w:r>
+        <w:rPr>
+          <w:rFonts w:ascii="Consolas" w:hAnsi="Consolas" w:cs="Consolas"/>
+          <w:sz w:val="16"/>
+          <w:szCs w:val="16"/>
+        </w:rPr>
+        <w:t>sha1</w:t>
+      </w:r>
+      <w:r>
+        <w:rPr>
+          <w:rFonts w:ascii="Consolas" w:hAnsi="Consolas" w:cs="Consolas"/>
+          <w:sz w:val="16"/>
+          <w:szCs w:val="16"/>
+        </w:rPr>
+        <w:t>": "530ecd668c4aa089c880a87840394816ce35ee26</w:t>
+      </w:r>
+      <w:r>
+        <w:rPr>
+          <w:rFonts w:ascii="Consolas" w:hAnsi="Consolas" w:cs="Consolas"/>
+          <w:sz w:val="16"/>
+          <w:szCs w:val="16"/>
+        </w:rPr>
+        <w:t>",</w:t>
+      </w:r>
+    </w:p>
+    <w:p>
+      <w:pPr>
+        <w:ind w:left="720"/>
+        <w:rPr>
+          <w:rFonts w:ascii="Consolas" w:hAnsi="Consolas" w:cs="Consolas"/>
+          <w:sz w:val="16"/>
+          <w:szCs w:val="16"/>
+        </w:rPr>
+      </w:pPr>
+      <w:r>
+        <w:rPr>
+          <w:rFonts w:ascii="Consolas" w:hAnsi="Consolas" w:cs="Consolas"/>
+          <w:sz w:val="16"/>
+          <w:szCs w:val="16"/>
+        </w:rPr>
+        <w:t>"</w:t>
+      </w:r>
+      <w:proofErr w:type="gramStart"/>
+      <w:r>
+        <w:rPr>
+          <w:rFonts w:ascii="Consolas" w:hAnsi="Consolas" w:cs="Consolas"/>
+          <w:sz w:val="16"/>
+          <w:szCs w:val="16"/>
+        </w:rPr>
+        <w:t>frag</w:t>
+      </w:r>
+      <w:proofErr w:type="gramEnd"/>
+      <w:r>
+        <w:rPr>
+          <w:rFonts w:ascii="Consolas" w:hAnsi="Consolas" w:cs="Consolas"/>
+          <w:sz w:val="16"/>
+          <w:szCs w:val="16"/>
+        </w:rPr>
+        <w:t>": "1",</w:t>
+      </w:r>
+    </w:p>
+    <w:p>
+      <w:pPr>
+        <w:ind w:left="720"/>
+        <w:rPr>
+          <w:rFonts w:ascii="Consolas" w:hAnsi="Consolas" w:cs="Consolas"/>
+          <w:sz w:val="16"/>
+          <w:szCs w:val="16"/>
+        </w:rPr>
+      </w:pPr>
+      <w:r>
+        <w:rPr>
+          <w:rFonts w:ascii="Consolas" w:hAnsi="Consolas" w:cs="Consolas"/>
+          <w:sz w:val="16"/>
+          <w:szCs w:val="16"/>
+        </w:rPr>
+        <w:t>"</w:t>
+      </w:r>
+      <w:proofErr w:type="gramStart"/>
+      <w:r>
+        <w:rPr>
+          <w:rFonts w:ascii="Consolas" w:hAnsi="Consolas" w:cs="Consolas"/>
+          <w:sz w:val="16"/>
+          <w:szCs w:val="16"/>
+        </w:rPr>
+        <w:t>title</w:t>
+      </w:r>
+      <w:proofErr w:type="gramEnd"/>
+      <w:r>
+        <w:rPr>
+          <w:rFonts w:ascii="Consolas" w:hAnsi="Consolas" w:cs="Consolas"/>
+          <w:sz w:val="16"/>
+          <w:szCs w:val="16"/>
+        </w:rPr>
+        <w:t>":</w:t>
+      </w:r>
+      <w:r>
+        <w:rPr>
+          <w:rFonts w:ascii="Consolas" w:hAnsi="Consolas" w:cs="Consolas"/>
+          <w:sz w:val="16"/>
+          <w:szCs w:val="16"/>
+        </w:rPr>
+        <w:t xml:space="preserve"> "terrible news</w:t>
+      </w:r>
+      <w:r>
+        <w:rPr>
+          <w:rFonts w:ascii="Consolas" w:hAnsi="Consolas" w:cs="Consolas"/>
+          <w:sz w:val="16"/>
+          <w:szCs w:val="16"/>
+        </w:rPr>
+        <w:t>",</w:t>
+      </w:r>
+    </w:p>
+    <w:p>
+      <w:pPr>
+        <w:ind w:left="720"/>
+        <w:rPr>
+          <w:rFonts w:ascii="Consolas" w:hAnsi="Consolas" w:cs="Consolas"/>
+          <w:sz w:val="16"/>
+          <w:szCs w:val="16"/>
+        </w:rPr>
+      </w:pPr>
+      <w:r>
+        <w:rPr>
+          <w:rFonts w:ascii="Consolas" w:hAnsi="Consolas" w:cs="Consolas"/>
+          <w:sz w:val="16"/>
+          <w:szCs w:val="16"/>
+        </w:rPr>
+        <w:t>"</w:t>
+      </w:r>
+      <w:proofErr w:type="gramStart"/>
+      <w:r>
+        <w:rPr>
+          <w:rFonts w:ascii="Consolas" w:hAnsi="Consolas" w:cs="Consolas"/>
+          <w:sz w:val="16"/>
+          <w:szCs w:val="16"/>
+        </w:rPr>
+        <w:t>headline</w:t>
+      </w:r>
+      <w:proofErr w:type="gramEnd"/>
+      <w:r>
+        <w:rPr>
+          <w:rFonts w:ascii="Consolas" w:hAnsi="Consolas" w:cs="Consolas"/>
+          <w:sz w:val="16"/>
+          <w:szCs w:val="16"/>
+        </w:rPr>
+        <w:t>":</w:t>
+      </w:r>
+      <w:r>
+        <w:rPr>
+          <w:rFonts w:ascii="Consolas" w:hAnsi="Consolas" w:cs="Consolas"/>
+          <w:sz w:val="16"/>
+          <w:szCs w:val="16"/>
+        </w:rPr>
+        <w:t xml:space="preserve"> "from Africa to Malaysia</w:t>
+      </w:r>
+      <w:r>
+        <w:rPr>
+          <w:rFonts w:ascii="Consolas" w:hAnsi="Consolas" w:cs="Consolas"/>
+          <w:sz w:val="16"/>
+          <w:szCs w:val="16"/>
+        </w:rPr>
+        <w:t>",</w:t>
+      </w:r>
+    </w:p>
+    <w:p>
+      <w:pPr>
+        <w:ind w:left="720"/>
+        <w:rPr>
+          <w:rFonts w:ascii="Consolas" w:hAnsi="Consolas" w:cs="Consolas"/>
+          <w:sz w:val="16"/>
+          <w:szCs w:val="16"/>
+        </w:rPr>
+      </w:pPr>
+      <w:r>
+        <w:rPr>
+          <w:rFonts w:ascii="Consolas" w:hAnsi="Consolas" w:cs="Consolas"/>
+          <w:sz w:val="16"/>
+          <w:szCs w:val="16"/>
+        </w:rPr>
+        <w:t>"</w:t>
+      </w:r>
+      <w:proofErr w:type="gramStart"/>
+      <w:r>
+        <w:rPr>
+          <w:rFonts w:ascii="Consolas" w:hAnsi="Consolas" w:cs="Consolas"/>
+          <w:sz w:val="16"/>
+          <w:szCs w:val="16"/>
+        </w:rPr>
+        <w:t>content</w:t>
+      </w:r>
+      <w:proofErr w:type="gramEnd"/>
+      <w:r>
+        <w:rPr>
+          <w:rFonts w:ascii="Consolas" w:hAnsi="Consolas" w:cs="Consolas"/>
+          <w:sz w:val="16"/>
+          <w:szCs w:val="16"/>
+        </w:rPr>
+        <w:t>":</w:t>
+      </w:r>
+      <w:r>
+        <w:rPr>
+          <w:rFonts w:ascii="Consolas" w:hAnsi="Consolas" w:cs="Consolas"/>
+          <w:sz w:val="16"/>
+          <w:szCs w:val="16"/>
+        </w:rPr>
+        <w:t xml:space="preserve"> "no way to avoid assassin bees</w:t>
+      </w:r>
+      <w:r>
+        <w:rPr>
+          <w:rFonts w:ascii="Consolas" w:hAnsi="Consolas" w:cs="Consolas"/>
+          <w:sz w:val="16"/>
+          <w:szCs w:val="16"/>
+        </w:rPr>
+        <w:t>",</w:t>
+      </w:r>
+    </w:p>
+    <w:p>
+      <w:pPr>
+        <w:ind w:left="720"/>
+        <w:rPr>
+          <w:rFonts w:ascii="Consolas" w:hAnsi="Consolas" w:cs="Consolas"/>
+          <w:sz w:val="16"/>
+          <w:szCs w:val="16"/>
+        </w:rPr>
+      </w:pPr>
+      <w:r>
+        <w:rPr>
+          <w:rFonts w:ascii="Consolas" w:hAnsi="Consolas" w:cs="Consolas"/>
+          <w:sz w:val="16"/>
+          <w:szCs w:val="16"/>
+        </w:rPr>
+        <w:t>"</w:t>
+      </w:r>
+      <w:proofErr w:type="gramStart"/>
+      <w:r>
+        <w:rPr>
+          <w:rFonts w:ascii="Consolas" w:hAnsi="Consolas" w:cs="Consolas"/>
+          <w:sz w:val="16"/>
+          <w:szCs w:val="16"/>
+        </w:rPr>
+        <w:t>payload</w:t>
+      </w:r>
+      <w:proofErr w:type="gramEnd"/>
+      <w:r>
+        <w:rPr>
+          <w:rFonts w:ascii="Consolas" w:hAnsi="Consolas" w:cs="Consolas"/>
+          <w:sz w:val="16"/>
+          <w:szCs w:val="16"/>
+        </w:rPr>
+        <w:t>":</w:t>
+      </w:r>
+      <w:r>
+        <w:rPr>
+          <w:rFonts w:ascii="Consolas" w:hAnsi="Consolas" w:cs="Consolas"/>
+          <w:sz w:val="16"/>
+          <w:szCs w:val="16"/>
+        </w:rPr>
+        <w:t xml:space="preserve"> "sfkjjo434hvn3o5gnovtnvt4ngnbfnbv43ebnvldjsf</w:t>
+      </w:r>
+      <w:r>
+        <w:rPr>
+          <w:rFonts w:ascii="Consolas" w:hAnsi="Consolas" w:cs="Consolas"/>
+          <w:sz w:val="16"/>
+          <w:szCs w:val="16"/>
+        </w:rPr>
+        <w:t>",</w:t>
+      </w:r>
+    </w:p>
+    <w:p>
+      <w:pPr>
+        <w:ind w:left="720"/>
+        <w:rPr>
+          <w:rFonts w:ascii="Consolas" w:hAnsi="Consolas" w:cs="Consolas"/>
+          <w:sz w:val="16"/>
+          <w:szCs w:val="16"/>
+        </w:rPr>
+      </w:pPr>
+      <w:r>
+        <w:rPr>
+          <w:rFonts w:ascii="Consolas" w:hAnsi="Consolas" w:cs="Consolas"/>
+          <w:sz w:val="16"/>
+          <w:szCs w:val="16"/>
+        </w:rPr>
+        <w:t>}</w:t>
+      </w:r>
+    </w:p>
+    <w:p/>
+    <w:p>
+      <w:pPr>
+        <w:pStyle w:val="Heading2"/>
+      </w:pPr>
       <w:bookmarkStart w:id="0" w:name="_GoBack"/>
-      <w:bookmarkEnd w:id="0"/>
-    </w:p>
-    <w:p>
-      <w:pPr>
-        <w:pStyle w:val="Heading2"/>
-      </w:pPr>
-      <w:proofErr w:type="spellStart"/>
-      <w:r>
-        <w:t>Bson</w:t>
-      </w:r>
-      <w:proofErr w:type="spellEnd"/>
-      <w:r>
-        <w:t xml:space="preserve"> organization</w:t>
-      </w:r>
-      <w:r>
-        <w:t xml:space="preserve"> server side</w:t>
-      </w:r>
-    </w:p>
-    <w:p>
-      <w:r>
-        <w:t xml:space="preserve">Because </w:t>
-      </w:r>
-      <w:proofErr w:type="spellStart"/>
-      <w:r>
-        <w:t>bson</w:t>
-      </w:r>
-      <w:proofErr w:type="spellEnd"/>
-      <w:r>
-        <w:t xml:space="preserve"> is just a </w:t>
-      </w:r>
-      <w:proofErr w:type="spellStart"/>
-      <w:r>
-        <w:t>binarized</w:t>
-      </w:r>
-      <w:proofErr w:type="spellEnd"/>
+      <w:r>
+        <w:lastRenderedPageBreak/>
+        <w:t>Server settings</w:t>
+      </w:r>
+    </w:p>
+    <w:bookmarkEnd w:id="0"/>
+    <w:p>
+      <w:pPr>
+        <w:pStyle w:val="NoSpacing"/>
+      </w:pPr>
+      <w:r>
+        <w:t>The application backend is hosted on 46.38.48.178</w:t>
+      </w:r>
+    </w:p>
+    <w:p>
+      <w:pPr>
+        <w:pStyle w:val="NoSpacing"/>
+      </w:pPr>
+      <w:proofErr w:type="spellStart"/>
+      <w:proofErr w:type="gramStart"/>
+      <w:r>
+        <w:t>ssh</w:t>
+      </w:r>
+      <w:proofErr w:type="spellEnd"/>
+      <w:proofErr w:type="gramEnd"/>
       <w:r>
         <w:t xml:space="preserve"> </w:t>
       </w:r>
       <w:proofErr w:type="spellStart"/>
       <w:r>
-        <w:t>json</w:t>
-      </w:r>
-      <w:proofErr w:type="spellEnd"/>
-      <w:r>
-        <w:t xml:space="preserve">, here </w:t>
-      </w:r>
-      <w:r>
-        <w:t xml:space="preserve">is shown the input </w:t>
-      </w:r>
-      <w:proofErr w:type="spellStart"/>
-      <w:r>
-        <w:t>json</w:t>
-      </w:r>
-      <w:proofErr w:type="spellEnd"/>
-      <w:r>
-        <w:t>:</w:t>
+        <w:t>benews@beesrv</w:t>
+      </w:r>
+      <w:proofErr w:type="spellEnd"/>
+    </w:p>
+    <w:p>
+      <w:pPr>
+        <w:pStyle w:val="NoSpacing"/>
+      </w:pPr>
+      <w:proofErr w:type="gramStart"/>
+      <w:r>
+        <w:t>user</w:t>
+      </w:r>
+      <w:proofErr w:type="gramEnd"/>
+      <w:r>
+        <w:t xml:space="preserve"> </w:t>
+      </w:r>
+      <w:proofErr w:type="spellStart"/>
+      <w:r>
+        <w:t>benews</w:t>
+      </w:r>
+      <w:proofErr w:type="spellEnd"/>
+    </w:p>
+    <w:p>
+      <w:pPr>
+        <w:pStyle w:val="NoSpacing"/>
+      </w:pPr>
+      <w:proofErr w:type="spellStart"/>
+      <w:proofErr w:type="gramStart"/>
+      <w:r>
+        <w:t>pwd</w:t>
+      </w:r>
+      <w:proofErr w:type="spellEnd"/>
+      <w:proofErr w:type="gramEnd"/>
+      <w:r>
+        <w:t xml:space="preserve"> unknown</w:t>
+      </w:r>
+    </w:p>
+    <w:p>
+      <w:pPr>
+        <w:pStyle w:val="NoSpacing"/>
+      </w:pPr>
+      <w:proofErr w:type="gramStart"/>
+      <w:r>
+        <w:t>copy</w:t>
+      </w:r>
+      <w:proofErr w:type="gramEnd"/>
+      <w:r>
+        <w:t xml:space="preserve"> here the server directory : </w:t>
+      </w:r>
+      <w:proofErr w:type="spellStart"/>
+      <w:r>
+        <w:t>Benews</w:t>
+      </w:r>
+      <w:proofErr w:type="spellEnd"/>
+      <w:r>
+        <w:t>/server</w:t>
+      </w:r>
+    </w:p>
+    <w:p>
+      <w:pPr>
+        <w:pStyle w:val="NoSpacing"/>
+      </w:pPr>
+      <w:r>
+        <w:t xml:space="preserve">Inside </w:t>
+      </w:r>
+      <w:proofErr w:type="spellStart"/>
+      <w:r>
+        <w:t>Benews</w:t>
+      </w:r>
+      <w:proofErr w:type="spellEnd"/>
+      <w:r>
+        <w:t>/server/ is present the python script which act as server (</w:t>
+      </w:r>
+      <w:r>
+        <w:t>benews-srv.py</w:t>
+      </w:r>
+      <w:r>
+        <w:t>) and a shell script used to start the server (server.sh)</w:t>
+      </w:r>
+    </w:p>
+    <w:p>
+      <w:pPr>
+        <w:pStyle w:val="NoSpacing"/>
+      </w:pPr>
+    </w:p>
+    <w:p>
+      <w:pPr>
+        <w:pStyle w:val="NoSpacing"/>
+      </w:pPr>
+      <w:r>
+        <w:t>Once started, the server keeps listening on the 8080 port for clients.</w:t>
       </w:r>
     </w:p>
     <w:p/>
     <w:p>
-      <w:pPr>
-        <w:rPr>
-          <w:rFonts w:ascii="Consolas" w:hAnsi="Consolas" w:cs="Consolas"/>
-        </w:rPr>
-      </w:pPr>
-      <w:r>
-        <w:rPr>
-          <w:rFonts w:ascii="Consolas" w:hAnsi="Consolas" w:cs="Consolas"/>
-        </w:rPr>
-        <w:t>DATA</w:t>
-      </w:r>
-      <w:r>
-        <w:rPr>
-          <w:rFonts w:ascii="Consolas" w:hAnsi="Consolas" w:cs="Consolas"/>
-        </w:rPr>
-        <w:t xml:space="preserve"> ==&gt; </w:t>
-      </w:r>
-      <w:r>
-        <w:rPr>
-          <w:rFonts w:ascii="Consolas" w:hAnsi="Consolas" w:cs="Consolas"/>
-        </w:rPr>
-        <w:t>{</w:t>
-      </w:r>
-    </w:p>
-    <w:p>
-      <w:pPr>
-        <w:ind w:left="720"/>
-        <w:rPr>
-          <w:rFonts w:ascii="Consolas" w:hAnsi="Consolas" w:cs="Consolas"/>
-        </w:rPr>
-      </w:pPr>
-      <w:r>
-        <w:rPr>
-          <w:rFonts w:ascii="Consolas" w:hAnsi="Consolas" w:cs="Consolas"/>
-        </w:rPr>
-        <w:t>"</w:t>
-      </w:r>
-      <w:proofErr w:type="spellStart"/>
+      <w:r>
+        <w:t>The object contains the following fields:</w:t>
+      </w:r>
+    </w:p>
+    <w:p>
+      <w:r>
+        <w:t>#define HASH_FIELDS 7</w:t>
+      </w:r>
+    </w:p>
+    <w:p>
+      <w:r>
+        <w:t>#define HASH_FIELD_TYPE "type"</w:t>
+      </w:r>
+    </w:p>
+    <w:p>
+      <w:r>
+        <w:t>#define HASH_FIELD_CHECKSUM "checksum"</w:t>
+      </w:r>
+      <w:r>
+        <w:t xml:space="preserve"> note: </w:t>
+      </w:r>
+      <w:r>
+        <w:t xml:space="preserve">this field contains the information of the success or fails of the reception and translation of the object and its payload, 0 means </w:t>
+      </w:r>
       <w:proofErr w:type="gramStart"/>
       <w:r>
-        <w:rPr>
-          <w:rFonts w:ascii="Consolas" w:hAnsi="Consolas" w:cs="Consolas"/>
-        </w:rPr>
-        <w:t>ts</w:t>
-      </w:r>
-      <w:proofErr w:type="spellEnd"/>
+        <w:t>ok ,</w:t>
+      </w:r>
       <w:proofErr w:type="gramEnd"/>
       <w:r>
-        <w:rPr>
-          <w:rFonts w:ascii="Consolas" w:hAnsi="Consolas" w:cs="Consolas"/>
-        </w:rPr>
-        <w:t>": "1</w:t>
-      </w:r>
-      <w:r>
-        <w:rPr>
-          <w:rFonts w:ascii="Consolas" w:hAnsi="Consolas" w:cs="Consolas"/>
-        </w:rPr>
-        <w:t>059492039482</w:t>
-      </w:r>
-      <w:r>
-        <w:rPr>
-          <w:rFonts w:ascii="Consolas" w:hAnsi="Consolas" w:cs="Consolas"/>
-        </w:rPr>
-        <w:t>",</w:t>
-      </w:r>
-    </w:p>
-    <w:p>
-      <w:pPr>
-        <w:ind w:left="720"/>
-        <w:rPr>
-          <w:rFonts w:ascii="Consolas" w:hAnsi="Consolas" w:cs="Consolas"/>
-        </w:rPr>
-      </w:pPr>
-      <w:r>
-        <w:rPr>
-          <w:rFonts w:ascii="Consolas" w:hAnsi="Consolas" w:cs="Consolas"/>
-        </w:rPr>
-        <w:t>"</w:t>
-      </w:r>
-      <w:proofErr w:type="gramStart"/>
-      <w:r>
-        <w:rPr>
-          <w:rFonts w:ascii="Consolas" w:hAnsi="Consolas" w:cs="Consolas"/>
-        </w:rPr>
-        <w:t>type</w:t>
-      </w:r>
-      <w:proofErr w:type="gramEnd"/>
-      <w:r>
-        <w:rPr>
-          <w:rFonts w:ascii="Consolas" w:hAnsi="Consolas" w:cs="Consolas"/>
-        </w:rPr>
-        <w:t>":</w:t>
-      </w:r>
-      <w:r>
-        <w:rPr>
-          <w:rFonts w:ascii="Consolas" w:hAnsi="Consolas" w:cs="Consolas"/>
-        </w:rPr>
-        <w:t xml:space="preserve"> "1</w:t>
-      </w:r>
-      <w:r>
-        <w:rPr>
-          <w:rFonts w:ascii="Consolas" w:hAnsi="Consolas" w:cs="Consolas"/>
-        </w:rPr>
-        <w:t>",</w:t>
-      </w:r>
-    </w:p>
-    <w:p>
-      <w:pPr>
-        <w:ind w:left="720"/>
-        <w:rPr>
-          <w:rFonts w:ascii="Consolas" w:hAnsi="Consolas" w:cs="Consolas"/>
-        </w:rPr>
-      </w:pPr>
-      <w:r>
-        <w:rPr>
-          <w:rFonts w:ascii="Consolas" w:hAnsi="Consolas" w:cs="Consolas"/>
-        </w:rPr>
-        <w:t>"</w:t>
-      </w:r>
-      <w:r>
-        <w:rPr>
-          <w:rFonts w:ascii="Consolas" w:hAnsi="Consolas" w:cs="Consolas"/>
-        </w:rPr>
-        <w:t>sha1</w:t>
-      </w:r>
-      <w:r>
-        <w:rPr>
-          <w:rFonts w:ascii="Consolas" w:hAnsi="Consolas" w:cs="Consolas"/>
-        </w:rPr>
-        <w:t>": "530ecd668c4aa089c880a87840394816ce35ee26</w:t>
-      </w:r>
-      <w:r>
-        <w:rPr>
-          <w:rFonts w:ascii="Consolas" w:hAnsi="Consolas" w:cs="Consolas"/>
-        </w:rPr>
-        <w:t>",</w:t>
-      </w:r>
-    </w:p>
-    <w:p>
-      <w:pPr>
-        <w:ind w:left="720"/>
-        <w:rPr>
-          <w:rFonts w:ascii="Consolas" w:hAnsi="Consolas" w:cs="Consolas"/>
-        </w:rPr>
-      </w:pPr>
-      <w:r>
-        <w:rPr>
-          <w:rFonts w:ascii="Consolas" w:hAnsi="Consolas" w:cs="Consolas"/>
-        </w:rPr>
-        <w:t>"</w:t>
-      </w:r>
-      <w:proofErr w:type="gramStart"/>
-      <w:r>
-        <w:rPr>
-          <w:rFonts w:ascii="Consolas" w:hAnsi="Consolas" w:cs="Consolas"/>
-        </w:rPr>
-        <w:t>frag</w:t>
-      </w:r>
-      <w:proofErr w:type="gramEnd"/>
-      <w:r>
-        <w:rPr>
-          <w:rFonts w:ascii="Consolas" w:hAnsi="Consolas" w:cs="Consolas"/>
-        </w:rPr>
-        <w:t>": "1",</w:t>
-      </w:r>
-    </w:p>
-    <w:p>
-      <w:pPr>
-        <w:ind w:left="720"/>
-        <w:rPr>
-          <w:rFonts w:ascii="Consolas" w:hAnsi="Consolas" w:cs="Consolas"/>
-        </w:rPr>
-      </w:pPr>
-      <w:r>
-        <w:rPr>
-          <w:rFonts w:ascii="Consolas" w:hAnsi="Consolas" w:cs="Consolas"/>
-        </w:rPr>
-        <w:t>"</w:t>
-      </w:r>
-      <w:proofErr w:type="gramStart"/>
-      <w:r>
-        <w:rPr>
-          <w:rFonts w:ascii="Consolas" w:hAnsi="Consolas" w:cs="Consolas"/>
-        </w:rPr>
-        <w:t>title</w:t>
-      </w:r>
-      <w:proofErr w:type="gramEnd"/>
-      <w:r>
-        <w:rPr>
-          <w:rFonts w:ascii="Consolas" w:hAnsi="Consolas" w:cs="Consolas"/>
-        </w:rPr>
-        <w:t>":</w:t>
-      </w:r>
-      <w:r>
-        <w:rPr>
-          <w:rFonts w:ascii="Consolas" w:hAnsi="Consolas" w:cs="Consolas"/>
-        </w:rPr>
-        <w:t xml:space="preserve"> "terrible news</w:t>
-      </w:r>
-      <w:r>
-        <w:rPr>
-          <w:rFonts w:ascii="Consolas" w:hAnsi="Consolas" w:cs="Consolas"/>
-        </w:rPr>
-        <w:t>",</w:t>
-      </w:r>
-    </w:p>
-    <w:p>
-      <w:pPr>
-        <w:ind w:left="720"/>
-        <w:rPr>
-          <w:rFonts w:ascii="Consolas" w:hAnsi="Consolas" w:cs="Consolas"/>
-        </w:rPr>
-      </w:pPr>
-      <w:r>
-        <w:rPr>
-          <w:rFonts w:ascii="Consolas" w:hAnsi="Consolas" w:cs="Consolas"/>
-        </w:rPr>
-        <w:t>"</w:t>
-      </w:r>
-      <w:proofErr w:type="gramStart"/>
-      <w:r>
-        <w:rPr>
-          <w:rFonts w:ascii="Consolas" w:hAnsi="Consolas" w:cs="Consolas"/>
-        </w:rPr>
-        <w:t>headline</w:t>
-      </w:r>
-      <w:proofErr w:type="gramEnd"/>
-      <w:r>
-        <w:rPr>
-          <w:rFonts w:ascii="Consolas" w:hAnsi="Consolas" w:cs="Consolas"/>
-        </w:rPr>
-        <w:t>":</w:t>
-      </w:r>
-      <w:r>
-        <w:rPr>
-          <w:rFonts w:ascii="Consolas" w:hAnsi="Consolas" w:cs="Consolas"/>
-        </w:rPr>
-        <w:t xml:space="preserve"> "from Africa to Malaysia</w:t>
-      </w:r>
-      <w:r>
-        <w:rPr>
-          <w:rFonts w:ascii="Consolas" w:hAnsi="Consolas" w:cs="Consolas"/>
-        </w:rPr>
-        <w:t>",</w:t>
-      </w:r>
-    </w:p>
-    <w:p>
-      <w:pPr>
-        <w:ind w:left="720"/>
-        <w:rPr>
-          <w:rFonts w:ascii="Consolas" w:hAnsi="Consolas" w:cs="Consolas"/>
-        </w:rPr>
-      </w:pPr>
-      <w:r>
-        <w:rPr>
-          <w:rFonts w:ascii="Consolas" w:hAnsi="Consolas" w:cs="Consolas"/>
-        </w:rPr>
-        <w:t>"</w:t>
-      </w:r>
-      <w:proofErr w:type="gramStart"/>
-      <w:r>
-        <w:rPr>
-          <w:rFonts w:ascii="Consolas" w:hAnsi="Consolas" w:cs="Consolas"/>
-        </w:rPr>
-        <w:t>content</w:t>
-      </w:r>
-      <w:proofErr w:type="gramEnd"/>
-      <w:r>
-        <w:rPr>
-          <w:rFonts w:ascii="Consolas" w:hAnsi="Consolas" w:cs="Consolas"/>
-        </w:rPr>
-        <w:t>":</w:t>
-      </w:r>
-      <w:r>
-        <w:rPr>
-          <w:rFonts w:ascii="Consolas" w:hAnsi="Consolas" w:cs="Consolas"/>
-        </w:rPr>
-        <w:t xml:space="preserve"> "no way to avoid assassin bees</w:t>
-      </w:r>
-      <w:r>
-        <w:rPr>
-          <w:rFonts w:ascii="Consolas" w:hAnsi="Consolas" w:cs="Consolas"/>
-        </w:rPr>
-        <w:t>",</w:t>
-      </w:r>
-    </w:p>
-    <w:p>
-      <w:pPr>
-        <w:ind w:left="720"/>
-        <w:rPr>
-          <w:rFonts w:ascii="Consolas" w:hAnsi="Consolas" w:cs="Consolas"/>
-        </w:rPr>
-      </w:pPr>
-      <w:r>
-        <w:rPr>
-          <w:rFonts w:ascii="Consolas" w:hAnsi="Consolas" w:cs="Consolas"/>
-        </w:rPr>
-        <w:t>"</w:t>
-      </w:r>
-      <w:proofErr w:type="gramStart"/>
-      <w:r>
-        <w:rPr>
-          <w:rFonts w:ascii="Consolas" w:hAnsi="Consolas" w:cs="Consolas"/>
-        </w:rPr>
-        <w:t>payload</w:t>
-      </w:r>
-      <w:proofErr w:type="gramEnd"/>
-      <w:r>
-        <w:rPr>
-          <w:rFonts w:ascii="Consolas" w:hAnsi="Consolas" w:cs="Consolas"/>
-        </w:rPr>
-        <w:t>":</w:t>
-      </w:r>
-      <w:r>
-        <w:rPr>
-          <w:rFonts w:ascii="Consolas" w:hAnsi="Consolas" w:cs="Consolas"/>
-        </w:rPr>
-        <w:t xml:space="preserve"> "sfkjjo434hvn3o5gnovtnvt4ngnbfnbv43ebnvldjsf</w:t>
-      </w:r>
-      <w:r>
-        <w:rPr>
-          <w:rFonts w:ascii="Consolas" w:hAnsi="Consolas" w:cs="Consolas"/>
-        </w:rPr>
-        <w:t>",</w:t>
-      </w:r>
-    </w:p>
-    <w:p>
-      <w:pPr>
-        <w:ind w:left="720"/>
-        <w:rPr>
-          <w:rFonts w:ascii="Consolas" w:hAnsi="Consolas" w:cs="Consolas"/>
-        </w:rPr>
-      </w:pPr>
-      <w:r>
-        <w:rPr>
-          <w:rFonts w:ascii="Consolas" w:hAnsi="Consolas" w:cs="Consolas"/>
-        </w:rPr>
-        <w:t>}</w:t>
+        <w:t xml:space="preserve"> otherwise fail.</w:t>
       </w:r>
     </w:p>
     <w:p/>
-    <w:p/>
-    <w:p>
-      <w:r>
-        <w:t>The object contains the following fields:</w:t>
-      </w:r>
-    </w:p>
-    <w:p>
-      <w:r>
-        <w:t>#define HASH_FIELDS 7</w:t>
-      </w:r>
-    </w:p>
-    <w:p>
-      <w:r>
-        <w:t>#define HASH_FIELD_TYPE "type"</w:t>
-      </w:r>
-    </w:p>
-    <w:p>
-      <w:r>
-        <w:t>#define HASH_FIELD_CHECKSUM "checksum"</w:t>
-      </w:r>
-      <w:r>
-        <w:t xml:space="preserve"> note: </w:t>
-      </w:r>
-      <w:r>
-        <w:t xml:space="preserve">this field contains the information of the success or fails of the reception and translation of the object and its payload, 0 means </w:t>
-      </w:r>
-      <w:proofErr w:type="gramStart"/>
-      <w:r>
-        <w:t>ok ,</w:t>
-      </w:r>
-      <w:proofErr w:type="gramEnd"/>
-      <w:r>
-        <w:t xml:space="preserve"> otherwise fail.</w:t>
-      </w:r>
-    </w:p>
-    <w:p/>
     <w:p>
       <w:r>
         <w:t>#define HASH_FIELD_SHA1 "sha1"</w:t>
@@ -607,7 +1308,6 @@
     </w:p>
     <w:p>
       <w:r>
-        <w:lastRenderedPageBreak/>
         <w:t>#define HASH_FIELD_CONTENT "content"</w:t>
       </w:r>
     </w:p>
@@ -632,7 +1332,124 @@
 </file>
 
 <file path=word/numbering.xml><?xml version="1.0" encoding="utf-8"?>
-<w:numbering xmlns:wpc="http://schemas.microsoft.com/office/word/2010/wordprocessingCanvas" xmlns:mc="http://schemas.openxmlformats.org/markup-compatibility/2006" xmlns:o="urn:schemas-microsoft-com:office:office" xmlns:r="http://schemas.openxmlformats.org/officeDocument/2006/relationships" xmlns:m="http://schemas.openxmlformats.org/officeDocument/2006/math" xmlns:v="urn:schemas-microsoft-com:vml" xmlns:wp14="http://schemas.microsoft.com/office/word/2010/wordprocessingDrawing" xmlns:wp="http://schemas.openxmlformats.org/drawingml/2006/wordprocessingDrawing" xmlns:w10="urn:schemas-microsoft-com:office:word" xmlns:w="http://schemas.openxmlformats.org/wordprocessingml/2006/main" xmlns:w14="http://schemas.microsoft.com/office/word/2010/wordml" xmlns:w15="http://schemas.microsoft.com/office/word/2012/wordml" xmlns:wpg="http://schemas.microsoft.com/office/word/2010/wordprocessingGroup" xmlns:wpi="http://schemas.microsoft.com/office/word/2010/wordprocessingInk" xmlns:wne="http://schemas.microsoft.com/office/word/2006/wordml" xmlns:wps="http://schemas.microsoft.com/office/word/2010/wordprocessingShape" mc:Ignorable="w14 w15 wp14"/>
+<w:numbering xmlns:wpc="http://schemas.microsoft.com/office/word/2010/wordprocessingCanvas" xmlns:mc="http://schemas.openxmlformats.org/markup-compatibility/2006" xmlns:o="urn:schemas-microsoft-com:office:office" xmlns:r="http://schemas.openxmlformats.org/officeDocument/2006/relationships" xmlns:m="http://schemas.openxmlformats.org/officeDocument/2006/math" xmlns:v="urn:schemas-microsoft-com:vml" xmlns:wp14="http://schemas.microsoft.com/office/word/2010/wordprocessingDrawing" xmlns:wp="http://schemas.openxmlformats.org/drawingml/2006/wordprocessingDrawing" xmlns:w10="urn:schemas-microsoft-com:office:word" xmlns:w="http://schemas.openxmlformats.org/wordprocessingml/2006/main" xmlns:w14="http://schemas.microsoft.com/office/word/2010/wordml" xmlns:w15="http://schemas.microsoft.com/office/word/2012/wordml" xmlns:wpg="http://schemas.microsoft.com/office/word/2010/wordprocessingGroup" xmlns:wpi="http://schemas.microsoft.com/office/word/2010/wordprocessingInk" xmlns:wne="http://schemas.microsoft.com/office/word/2006/wordml" xmlns:wps="http://schemas.microsoft.com/office/word/2010/wordprocessingShape" mc:Ignorable="w14 w15 wp14">
+  <w:abstractNum w:abstractNumId="1">
+    <w:nsid w:val="73B66FE5"/>
+    <w:multiLevelType w:val="hybridMultilevel"/>
+    <w:tmpl w:val="E8EC44BE"/>
+    <w:lvl w:ilvl="0" w:tplc="04090001">
+      <w:start w:val="1"/>
+      <w:numFmt w:val="bullet"/>
+      <w:lvlText w:val=""/>
+      <w:lvlJc w:val="left"/>
+      <w:pPr>
+        <w:ind w:left="720" w:hanging="360"/>
+      </w:pPr>
+      <w:rPr>
+        <w:rFonts w:ascii="Symbol" w:hAnsi="Symbol" w:hint="default"/>
+      </w:rPr>
+    </w:lvl>
+    <w:lvl w:ilvl="1" w:tplc="04090003" w:tentative="1">
+      <w:start w:val="1"/>
+      <w:numFmt w:val="bullet"/>
+      <w:lvlText w:val="o"/>
+      <w:lvlJc w:val="left"/>
+      <w:pPr>
+        <w:ind w:left="1440" w:hanging="360"/>
+      </w:pPr>
+      <w:rPr>
+        <w:rFonts w:ascii="Courier New" w:hAnsi="Courier New" w:cs="Courier New" w:hint="default"/>
+      </w:rPr>
+    </w:lvl>
+    <w:lvl w:ilvl="2" w:tplc="04090005" w:tentative="1">
+      <w:start w:val="1"/>
+      <w:numFmt w:val="bullet"/>
+      <w:lvlText w:val=""/>
+      <w:lvlJc w:val="left"/>
+      <w:pPr>
+        <w:ind w:left="2160" w:hanging="360"/>
+      </w:pPr>
+      <w:rPr>
+        <w:rFonts w:ascii="Wingdings" w:hAnsi="Wingdings" w:hint="default"/>
+      </w:rPr>
+    </w:lvl>
+    <w:lvl w:ilvl="3" w:tplc="04090001" w:tentative="1">
+      <w:start w:val="1"/>
+      <w:numFmt w:val="bullet"/>
+      <w:lvlText w:val=""/>
+      <w:lvlJc w:val="left"/>
+      <w:pPr>
+        <w:ind w:left="2880" w:hanging="360"/>
+      </w:pPr>
+      <w:rPr>
+        <w:rFonts w:ascii="Symbol" w:hAnsi="Symbol" w:hint="default"/>
+      </w:rPr>
+    </w:lvl>
+    <w:lvl w:ilvl="4" w:tplc="04090003" w:tentative="1">
+      <w:start w:val="1"/>
+      <w:numFmt w:val="bullet"/>
+      <w:lvlText w:val="o"/>
+      <w:lvlJc w:val="left"/>
+      <w:pPr>
+        <w:ind w:left="3600" w:hanging="360"/>
+      </w:pPr>
+      <w:rPr>
+        <w:rFonts w:ascii="Courier New" w:hAnsi="Courier New" w:cs="Courier New" w:hint="default"/>
+      </w:rPr>
+    </w:lvl>
+    <w:lvl w:ilvl="5" w:tplc="04090005" w:tentative="1">
+      <w:start w:val="1"/>
+      <w:numFmt w:val="bullet"/>
+      <w:lvlText w:val=""/>
+      <w:lvlJc w:val="left"/>
+      <w:pPr>
+        <w:ind w:left="4320" w:hanging="360"/>
+      </w:pPr>
+      <w:rPr>
+        <w:rFonts w:ascii="Wingdings" w:hAnsi="Wingdings" w:hint="default"/>
+      </w:rPr>
+    </w:lvl>
+    <w:lvl w:ilvl="6" w:tplc="04090001" w:tentative="1">
+      <w:start w:val="1"/>
+      <w:numFmt w:val="bullet"/>
+      <w:lvlText w:val=""/>
+      <w:lvlJc w:val="left"/>
+      <w:pPr>
+        <w:ind w:left="5040" w:hanging="360"/>
+      </w:pPr>
+      <w:rPr>
+        <w:rFonts w:ascii="Symbol" w:hAnsi="Symbol" w:hint="default"/>
+      </w:rPr>
+    </w:lvl>
+    <w:lvl w:ilvl="7" w:tplc="04090003" w:tentative="1">
+      <w:start w:val="1"/>
+      <w:numFmt w:val="bullet"/>
+      <w:lvlText w:val="o"/>
+      <w:lvlJc w:val="left"/>
+      <w:pPr>
+        <w:ind w:left="5760" w:hanging="360"/>
+      </w:pPr>
+      <w:rPr>
+        <w:rFonts w:ascii="Courier New" w:hAnsi="Courier New" w:cs="Courier New" w:hint="default"/>
+      </w:rPr>
+    </w:lvl>
+    <w:lvl w:ilvl="8" w:tplc="04090005" w:tentative="1">
+      <w:start w:val="1"/>
+      <w:numFmt w:val="bullet"/>
+      <w:lvlText w:val=""/>
+      <w:lvlJc w:val="left"/>
+      <w:pPr>
+        <w:ind w:left="6480" w:hanging="360"/>
+      </w:pPr>
+      <w:rPr>
+        <w:rFonts w:ascii="Wingdings" w:hAnsi="Wingdings" w:hint="default"/>
+      </w:rPr>
+    </w:lvl>
+  </w:abstractNum>
+  <w:num w:numId="4">
+    <w:abstractNumId w:val="1"/>
+  </w:num>
+</w:numbering>
 </file>
 
 <file path=word/styles.xml><?xml version="1.0" encoding="utf-8"?>
@@ -1129,6 +1946,31 @@
       <w:szCs w:val="26"/>
     </w:rPr>
   </w:style>
+  <w:style w:type="paragraph" w:styleId="ListParagraph">
+    <w:name w:val="List Paragraph"/>
+    <w:basedOn w:val="Normal"/>
+    <w:uiPriority w:val="34"/>
+    <w:qFormat/>
+    <w:rsid w:val="009027FB"/>
+    <w:pPr>
+      <w:ind w:left="720"/>
+      <w:contextualSpacing/>
+    </w:pPr>
+  </w:style>
+  <w:style w:type="paragraph" w:styleId="NoSpacing">
+    <w:name w:val="No Spacing"/>
+    <w:uiPriority w:val="1"/>
+    <w:qFormat/>
+    <w:rsid w:val="00DB20F5"/>
+    <w:pPr>
+      <w:spacing w:after="0" w:line="240" w:lineRule="auto"/>
+    </w:pPr>
+    <w:rPr>
+      <w:rFonts w:eastAsiaTheme="minorEastAsia"/>
+      <w:sz w:val="21"/>
+      <w:szCs w:val="21"/>
+    </w:rPr>
+  </w:style>
 </w:styles>
 </file>
 

</xml_diff>